<commit_message>
Added namespace to the definition
</commit_message>
<xml_diff>
--- a/Linguist Module Definition.docx
+++ b/Linguist Module Definition.docx
@@ -44,6 +44,35 @@
       <w:r>
         <w:t>Linguist</w:t>
       </w:r>
+    </w:p>
+    <w:p>
+      <w:r>
+        <w:rPr>
+          <w:b/>
+          <w:bCs/>
+        </w:rPr>
+        <w:t>Namespace</w:t>
+      </w:r>
+      <w:r>
+        <w:rPr>
+          <w:rStyle w:val="FootnoteReference"/>
+          <w:b/>
+          <w:bCs/>
+        </w:rPr>
+        <w:footnoteReference w:id="1"/>
+      </w:r>
+      <w:r>
+        <w:rPr>
+          <w:b/>
+          <w:bCs/>
+        </w:rPr>
+        <w:t xml:space="preserve">: </w:t>
+      </w:r>
+      <w:r>
+        <w:t>http://www.tbxinfo.net/ns/dct/linguist</w:t>
+      </w:r>
+      <w:bookmarkStart w:id="0" w:name="_GoBack"/>
+      <w:bookmarkEnd w:id="0"/>
     </w:p>
     <w:p>
       <w:r>
@@ -275,7 +304,7 @@
                 <w:rFonts w:ascii="Calibri" w:eastAsia="Times New Roman" w:hAnsi="Calibri" w:cs="Calibri"/>
                 <w:color w:val="FFFFFF"/>
               </w:rPr>
-              <w:footnoteReference w:id="1"/>
+              <w:footnoteReference w:id="2"/>
             </w:r>
           </w:p>
         </w:tc>
@@ -294,11 +323,9 @@
             <w:hideMark/>
           </w:tcPr>
           <w:p>
-            <w:proofErr w:type="spellStart"/>
             <w:r>
               <w:t>grammaticalNumber</w:t>
             </w:r>
-            <w:proofErr w:type="spellEnd"/>
           </w:p>
         </w:tc>
         <w:tc>
@@ -343,7 +370,6 @@
                 <w:color w:val="000000"/>
               </w:rPr>
             </w:pPr>
-            <w:proofErr w:type="spellStart"/>
             <w:r>
               <w:rPr>
                 <w:rFonts w:ascii="Calibri" w:eastAsia="Times New Roman" w:hAnsi="Calibri" w:cs="Calibri"/>
@@ -351,7 +377,6 @@
               </w:rPr>
               <w:t>termNote</w:t>
             </w:r>
-            <w:proofErr w:type="spellEnd"/>
           </w:p>
         </w:tc>
         <w:tc>
@@ -463,7 +488,6 @@
                 <w:color w:val="000000"/>
               </w:rPr>
             </w:pPr>
-            <w:proofErr w:type="spellStart"/>
             <w:r>
               <w:rPr>
                 <w:rFonts w:ascii="Calibri" w:eastAsia="Times New Roman" w:hAnsi="Calibri" w:cs="Calibri"/>
@@ -471,7 +495,6 @@
               </w:rPr>
               <w:t>otherNumber</w:t>
             </w:r>
-            <w:proofErr w:type="spellEnd"/>
           </w:p>
         </w:tc>
         <w:tc>
@@ -606,7 +629,6 @@
                 <w:color w:val="000000"/>
               </w:rPr>
             </w:pPr>
-            <w:proofErr w:type="spellStart"/>
             <w:r>
               <w:rPr>
                 <w:rFonts w:ascii="Calibri" w:eastAsia="Times New Roman" w:hAnsi="Calibri" w:cs="Calibri"/>
@@ -614,7 +636,6 @@
               </w:rPr>
               <w:t>termSec</w:t>
             </w:r>
-            <w:proofErr w:type="spellEnd"/>
           </w:p>
         </w:tc>
       </w:tr>
@@ -631,11 +652,9 @@
             <w:vAlign w:val="center"/>
           </w:tcPr>
           <w:p>
-            <w:proofErr w:type="spellStart"/>
             <w:r>
               <w:t>readingNote</w:t>
             </w:r>
-            <w:proofErr w:type="spellEnd"/>
           </w:p>
         </w:tc>
         <w:tc>
@@ -676,21 +695,12 @@
                 <w:color w:val="000000"/>
               </w:rPr>
             </w:pPr>
-            <w:proofErr w:type="spellStart"/>
-            <w:r>
-              <w:rPr>
-                <w:rFonts w:ascii="Calibri" w:eastAsia="Times New Roman" w:hAnsi="Calibri" w:cs="Calibri"/>
-                <w:color w:val="000000"/>
-              </w:rPr>
-              <w:t>adminNote</w:t>
-            </w:r>
-            <w:proofErr w:type="spellEnd"/>
-            <w:r>
-              <w:rPr>
-                <w:rFonts w:ascii="Calibri" w:eastAsia="Times New Roman" w:hAnsi="Calibri" w:cs="Calibri"/>
-                <w:color w:val="000000"/>
-              </w:rPr>
-              <w:t>?</w:t>
+            <w:r>
+              <w:rPr>
+                <w:rFonts w:ascii="Calibri" w:eastAsia="Times New Roman" w:hAnsi="Calibri" w:cs="Calibri"/>
+                <w:color w:val="000000"/>
+              </w:rPr>
+              <w:t>adminNote?</w:t>
             </w:r>
           </w:p>
         </w:tc>
@@ -708,21 +718,12 @@
                 <w:color w:val="000000"/>
               </w:rPr>
             </w:pPr>
-            <w:proofErr w:type="spellStart"/>
-            <w:r>
-              <w:rPr>
-                <w:rFonts w:ascii="Calibri" w:eastAsia="Times New Roman" w:hAnsi="Calibri" w:cs="Calibri"/>
-                <w:color w:val="000000"/>
-              </w:rPr>
-              <w:t>noteText</w:t>
-            </w:r>
-            <w:proofErr w:type="spellEnd"/>
-            <w:r>
-              <w:rPr>
-                <w:rFonts w:ascii="Calibri" w:eastAsia="Times New Roman" w:hAnsi="Calibri" w:cs="Calibri"/>
-                <w:color w:val="000000"/>
-              </w:rPr>
-              <w:t>?</w:t>
+            <w:r>
+              <w:rPr>
+                <w:rFonts w:ascii="Calibri" w:eastAsia="Times New Roman" w:hAnsi="Calibri" w:cs="Calibri"/>
+                <w:color w:val="000000"/>
+              </w:rPr>
+              <w:t>noteText?</w:t>
             </w:r>
           </w:p>
         </w:tc>
@@ -746,7 +747,6 @@
                 <w:color w:val="000000"/>
               </w:rPr>
             </w:pPr>
-            <w:proofErr w:type="spellStart"/>
             <w:r>
               <w:rPr>
                 <w:rFonts w:ascii="Calibri" w:eastAsia="Times New Roman" w:hAnsi="Calibri" w:cs="Calibri"/>
@@ -754,7 +754,6 @@
               </w:rPr>
               <w:t>termSec</w:t>
             </w:r>
-            <w:proofErr w:type="spellEnd"/>
           </w:p>
         </w:tc>
       </w:tr>
@@ -829,7 +828,6 @@
                 <w:color w:val="000000"/>
               </w:rPr>
             </w:pPr>
-            <w:proofErr w:type="spellStart"/>
             <w:r>
               <w:rPr>
                 <w:rFonts w:ascii="Calibri" w:eastAsia="Times New Roman" w:hAnsi="Calibri" w:cs="Calibri"/>
@@ -837,7 +835,6 @@
               </w:rPr>
               <w:t>termNote</w:t>
             </w:r>
-            <w:proofErr w:type="spellEnd"/>
           </w:p>
         </w:tc>
         <w:tc>
@@ -860,7 +857,6 @@
                 <w:color w:val="000000"/>
               </w:rPr>
             </w:pPr>
-            <w:proofErr w:type="spellStart"/>
             <w:r>
               <w:rPr>
                 <w:rFonts w:ascii="Calibri" w:eastAsia="Times New Roman" w:hAnsi="Calibri" w:cs="Calibri"/>
@@ -868,7 +864,6 @@
               </w:rPr>
               <w:t>colloquialRegister</w:t>
             </w:r>
-            <w:proofErr w:type="spellEnd"/>
           </w:p>
           <w:p>
             <w:pPr>
@@ -884,7 +879,6 @@
                 <w:color w:val="000000"/>
               </w:rPr>
             </w:pPr>
-            <w:proofErr w:type="spellStart"/>
             <w:r>
               <w:rPr>
                 <w:rFonts w:ascii="Calibri" w:eastAsia="Times New Roman" w:hAnsi="Calibri" w:cs="Calibri"/>
@@ -892,7 +886,6 @@
               </w:rPr>
               <w:t>neutralRegister</w:t>
             </w:r>
-            <w:proofErr w:type="spellEnd"/>
           </w:p>
           <w:p>
             <w:pPr>
@@ -908,7 +901,6 @@
                 <w:color w:val="000000"/>
               </w:rPr>
             </w:pPr>
-            <w:proofErr w:type="spellStart"/>
             <w:r>
               <w:rPr>
                 <w:rFonts w:ascii="Calibri" w:eastAsia="Times New Roman" w:hAnsi="Calibri" w:cs="Calibri"/>
@@ -916,7 +908,6 @@
               </w:rPr>
               <w:t>technicalRegister</w:t>
             </w:r>
-            <w:proofErr w:type="spellEnd"/>
           </w:p>
           <w:p>
             <w:pPr>
@@ -937,17 +928,8 @@
                 <w:rFonts w:ascii="Calibri" w:eastAsia="Times New Roman" w:hAnsi="Calibri" w:cs="Calibri"/>
                 <w:color w:val="000000"/>
               </w:rPr>
-              <w:t>in-</w:t>
-            </w:r>
-            <w:proofErr w:type="spellStart"/>
-            <w:r>
-              <w:rPr>
-                <w:rFonts w:ascii="Calibri" w:eastAsia="Times New Roman" w:hAnsi="Calibri" w:cs="Calibri"/>
-                <w:color w:val="000000"/>
-              </w:rPr>
-              <w:t>houseRegister</w:t>
-            </w:r>
-            <w:proofErr w:type="spellEnd"/>
+              <w:t>in-houseRegister</w:t>
+            </w:r>
           </w:p>
           <w:p>
             <w:pPr>
@@ -968,17 +950,8 @@
                 <w:rFonts w:ascii="Calibri" w:eastAsia="Times New Roman" w:hAnsi="Calibri" w:cs="Calibri"/>
                 <w:color w:val="000000"/>
               </w:rPr>
-              <w:t>bench-</w:t>
-            </w:r>
-            <w:proofErr w:type="spellStart"/>
-            <w:r>
-              <w:rPr>
-                <w:rFonts w:ascii="Calibri" w:eastAsia="Times New Roman" w:hAnsi="Calibri" w:cs="Calibri"/>
-                <w:color w:val="000000"/>
-              </w:rPr>
-              <w:t>levelRegister</w:t>
-            </w:r>
-            <w:proofErr w:type="spellEnd"/>
+              <w:t>bench-levelRegister</w:t>
+            </w:r>
           </w:p>
           <w:p>
             <w:pPr>
@@ -994,7 +967,6 @@
                 <w:color w:val="000000"/>
               </w:rPr>
             </w:pPr>
-            <w:proofErr w:type="spellStart"/>
             <w:r>
               <w:rPr>
                 <w:rFonts w:ascii="Calibri" w:eastAsia="Times New Roman" w:hAnsi="Calibri" w:cs="Calibri"/>
@@ -1002,7 +974,6 @@
               </w:rPr>
               <w:t>slangRegister</w:t>
             </w:r>
-            <w:proofErr w:type="spellEnd"/>
           </w:p>
           <w:p>
             <w:pPr>
@@ -1018,7 +989,6 @@
                 <w:color w:val="000000"/>
               </w:rPr>
             </w:pPr>
-            <w:proofErr w:type="spellStart"/>
             <w:r>
               <w:rPr>
                 <w:rFonts w:ascii="Calibri" w:eastAsia="Times New Roman" w:hAnsi="Calibri" w:cs="Calibri"/>
@@ -1026,7 +996,6 @@
               </w:rPr>
               <w:t>vulgarRegister</w:t>
             </w:r>
-            <w:proofErr w:type="spellEnd"/>
           </w:p>
         </w:tc>
         <w:tc>
@@ -1073,7 +1042,6 @@
                 <w:color w:val="000000"/>
               </w:rPr>
             </w:pPr>
-            <w:proofErr w:type="spellStart"/>
             <w:r>
               <w:rPr>
                 <w:rFonts w:ascii="Calibri" w:eastAsia="Times New Roman" w:hAnsi="Calibri" w:cs="Calibri"/>
@@ -1081,8 +1049,6 @@
               </w:rPr>
               <w:t>transferC</w:t>
             </w:r>
-            <w:bookmarkStart w:id="0" w:name="_GoBack"/>
-            <w:bookmarkEnd w:id="0"/>
             <w:r>
               <w:rPr>
                 <w:rFonts w:ascii="Calibri" w:eastAsia="Times New Roman" w:hAnsi="Calibri" w:cs="Calibri"/>
@@ -1090,7 +1056,6 @@
               </w:rPr>
               <w:t>omment</w:t>
             </w:r>
-            <w:proofErr w:type="spellEnd"/>
           </w:p>
         </w:tc>
         <w:tc>
@@ -1187,7 +1152,6 @@
                 <w:color w:val="000000"/>
               </w:rPr>
             </w:pPr>
-            <w:proofErr w:type="spellStart"/>
             <w:r>
               <w:rPr>
                 <w:rFonts w:ascii="Calibri" w:eastAsia="Times New Roman" w:hAnsi="Calibri" w:cs="Calibri"/>
@@ -1195,7 +1159,6 @@
               </w:rPr>
               <w:t>langSec</w:t>
             </w:r>
-            <w:proofErr w:type="spellEnd"/>
           </w:p>
         </w:tc>
       </w:tr>
@@ -1279,15 +1242,23 @@
         <w:footnoteRef/>
       </w:r>
       <w:r>
-        <w:t xml:space="preserve"> Data categories classified as “</w:t>
+        <w:t xml:space="preserve"> Namespaces are only used by DCT style TBX files.</w:t>
       </w:r>
-      <w:proofErr w:type="spellStart"/>
+    </w:p>
+  </w:footnote>
+  <w:footnote w:id="2">
+    <w:p>
+      <w:pPr>
+        <w:pStyle w:val="FootnoteText"/>
+      </w:pPr>
       <w:r>
-        <w:t>termNote</w:t>
+        <w:rPr>
+          <w:rStyle w:val="FootnoteReference"/>
+        </w:rPr>
+        <w:footnoteRef/>
       </w:r>
-      <w:proofErr w:type="spellEnd"/>
       <w:r>
-        <w:t>” are defined to be only at the</w:t>
+        <w:t xml:space="preserve"> Data categories classified as “termNote” are defined to be only at the</w:t>
       </w:r>
       <w:r>
         <w:t xml:space="preserve"> term level and do not therefore state their level.</w:t>
@@ -3406,7 +3377,7 @@
 </file>
 
 <file path=customXml/itemProps1.xml><?xml version="1.0" encoding="utf-8"?>
-<ds:datastoreItem xmlns:ds="http://schemas.openxmlformats.org/officeDocument/2006/customXml" ds:itemID="{C4975ABC-3E5B-4B8C-8BFB-FE0510755ECA}">
+<ds:datastoreItem xmlns:ds="http://schemas.openxmlformats.org/officeDocument/2006/customXml" ds:itemID="{600B6113-2F53-4E96-B3AD-86B4E08DDF65}">
   <ds:schemaRefs>
     <ds:schemaRef ds:uri="http://schemas.openxmlformats.org/officeDocument/2006/bibliography"/>
   </ds:schemaRefs>

</xml_diff>

<commit_message>
fixed incorrect classification of /transferComment/
</commit_message>
<xml_diff>
--- a/Linguist Module Definition.docx
+++ b/Linguist Module Definition.docx
@@ -1,6 +1,6 @@
 
 <file path=word/document.xml><?xml version="1.0" encoding="utf-8"?>
-<w:document xmlns:wpc="http://schemas.microsoft.com/office/word/2010/wordprocessingCanvas" xmlns:cx="http://schemas.microsoft.com/office/drawing/2014/chartex" xmlns:cx1="http://schemas.microsoft.com/office/drawing/2015/9/8/chartex" xmlns:cx2="http://schemas.microsoft.com/office/drawing/2015/10/21/chartex" xmlns:cx3="http://schemas.microsoft.com/office/drawing/2016/5/9/chartex" xmlns:cx4="http://schemas.microsoft.com/office/drawing/2016/5/10/chartex" xmlns:cx5="http://schemas.microsoft.com/office/drawing/2016/5/11/chartex" xmlns:cx6="http://schemas.microsoft.com/office/drawing/2016/5/12/chartex" xmlns:cx7="http://schemas.microsoft.com/office/drawing/2016/5/13/chartex" xmlns:cx8="http://schemas.microsoft.com/office/drawing/2016/5/14/chartex" xmlns:mc="http://schemas.openxmlformats.org/markup-compatibility/2006" xmlns:aink="http://schemas.microsoft.com/office/drawing/2016/ink" xmlns:am3d="http://schemas.microsoft.com/office/drawing/2017/model3d" xmlns:o="urn:schemas-microsoft-com:office:office" xmlns:r="http://schemas.openxmlformats.org/officeDocument/2006/relationships" xmlns:m="http://schemas.openxmlformats.org/officeDocument/2006/math" xmlns:v="urn:schemas-microsoft-com:vml" xmlns:wp14="http://schemas.microsoft.com/office/word/2010/wordprocessingDrawing" xmlns:wp="http://schemas.openxmlformats.org/drawingml/2006/wordprocessingDrawing" xmlns:w10="urn:schemas-microsoft-com:office:word" xmlns:w="http://schemas.openxmlformats.org/wordprocessingml/2006/main" xmlns:w14="http://schemas.microsoft.com/office/word/2010/wordml" xmlns:w15="http://schemas.microsoft.com/office/word/2012/wordml" xmlns:w16se="http://schemas.microsoft.com/office/word/2015/wordml/symex" xmlns:wpg="http://schemas.microsoft.com/office/word/2010/wordprocessingGroup" xmlns:wpi="http://schemas.microsoft.com/office/word/2010/wordprocessingInk" xmlns:wne="http://schemas.microsoft.com/office/word/2006/wordml" xmlns:wps="http://schemas.microsoft.com/office/word/2010/wordprocessingShape" mc:Ignorable="w14 w15 w16se wp14">
+<w:document xmlns:wpc="http://schemas.microsoft.com/office/word/2010/wordprocessingCanvas" xmlns:cx="http://schemas.microsoft.com/office/drawing/2014/chartex" xmlns:cx1="http://schemas.microsoft.com/office/drawing/2015/9/8/chartex" xmlns:cx2="http://schemas.microsoft.com/office/drawing/2015/10/21/chartex" xmlns:cx3="http://schemas.microsoft.com/office/drawing/2016/5/9/chartex" xmlns:cx4="http://schemas.microsoft.com/office/drawing/2016/5/10/chartex" xmlns:cx5="http://schemas.microsoft.com/office/drawing/2016/5/11/chartex" xmlns:cx6="http://schemas.microsoft.com/office/drawing/2016/5/12/chartex" xmlns:cx7="http://schemas.microsoft.com/office/drawing/2016/5/13/chartex" xmlns:cx8="http://schemas.microsoft.com/office/drawing/2016/5/14/chartex" xmlns:mc="http://schemas.openxmlformats.org/markup-compatibility/2006" xmlns:aink="http://schemas.microsoft.com/office/drawing/2016/ink" xmlns:am3d="http://schemas.microsoft.com/office/drawing/2017/model3d" xmlns:o="urn:schemas-microsoft-com:office:office" xmlns:r="http://schemas.openxmlformats.org/officeDocument/2006/relationships" xmlns:m="http://schemas.openxmlformats.org/officeDocument/2006/math" xmlns:v="urn:schemas-microsoft-com:vml" xmlns:wp14="http://schemas.microsoft.com/office/word/2010/wordprocessingDrawing" xmlns:wp="http://schemas.openxmlformats.org/drawingml/2006/wordprocessingDrawing" xmlns:w10="urn:schemas-microsoft-com:office:word" xmlns:w="http://schemas.openxmlformats.org/wordprocessingml/2006/main" xmlns:w14="http://schemas.microsoft.com/office/word/2010/wordml" xmlns:w15="http://schemas.microsoft.com/office/word/2012/wordml" xmlns:w16cid="http://schemas.microsoft.com/office/word/2016/wordml/cid" xmlns:w16se="http://schemas.microsoft.com/office/word/2015/wordml/symex" xmlns:wpg="http://schemas.microsoft.com/office/word/2010/wordprocessingGroup" xmlns:wpi="http://schemas.microsoft.com/office/word/2010/wordprocessingInk" xmlns:wne="http://schemas.microsoft.com/office/word/2006/wordml" xmlns:wps="http://schemas.microsoft.com/office/word/2010/wordprocessingShape" mc:Ignorable="w14 w15 w16se w16cid wp14">
   <w:body>
     <w:p>
       <w:pPr>
@@ -71,8 +71,6 @@
       <w:r>
         <w:t>http://www.tbxinfo.net/ns/</w:t>
       </w:r>
-      <w:bookmarkStart w:id="0" w:name="_GoBack"/>
-      <w:bookmarkEnd w:id="0"/>
       <w:r>
         <w:t>linguist</w:t>
       </w:r>
@@ -1167,13 +1165,15 @@
                 <w:color w:val="000000"/>
               </w:rPr>
             </w:pPr>
-            <w:r>
-              <w:rPr>
-                <w:rFonts w:ascii="Calibri" w:eastAsia="Times New Roman" w:hAnsi="Calibri" w:cs="Calibri"/>
-                <w:color w:val="000000"/>
-              </w:rPr>
-              <w:t>admin</w:t>
-            </w:r>
+            <w:proofErr w:type="spellStart"/>
+            <w:r>
+              <w:rPr>
+                <w:rFonts w:ascii="Calibri" w:eastAsia="Times New Roman" w:hAnsi="Calibri" w:cs="Calibri"/>
+                <w:color w:val="000000"/>
+              </w:rPr>
+              <w:t>termNote</w:t>
+            </w:r>
+            <w:proofErr w:type="spellEnd"/>
           </w:p>
         </w:tc>
         <w:tc>
@@ -1206,26 +1206,21 @@
           <w:p>
             <w:pPr>
               <w:pStyle w:val="ListParagraph"/>
-              <w:numPr>
-                <w:ilvl w:val="0"/>
-                <w:numId w:val="5"/>
-              </w:numPr>
-              <w:ind w:left="166" w:hanging="166"/>
+              <w:ind w:left="166"/>
+              <w:jc w:val="center"/>
               <w:cnfStyle w:val="000000100000" w:firstRow="0" w:lastRow="0" w:firstColumn="0" w:lastColumn="0" w:oddVBand="0" w:evenVBand="0" w:oddHBand="1" w:evenHBand="0" w:firstRowFirstColumn="0" w:firstRowLastColumn="0" w:lastRowFirstColumn="0" w:lastRowLastColumn="0"/>
               <w:rPr>
                 <w:rFonts w:ascii="Calibri" w:eastAsia="Times New Roman" w:hAnsi="Calibri" w:cs="Calibri"/>
                 <w:color w:val="000000"/>
               </w:rPr>
             </w:pPr>
-            <w:proofErr w:type="spellStart"/>
-            <w:r>
-              <w:rPr>
-                <w:rFonts w:ascii="Calibri" w:eastAsia="Times New Roman" w:hAnsi="Calibri" w:cs="Calibri"/>
-                <w:color w:val="000000"/>
-              </w:rPr>
-              <w:t>langSec</w:t>
-            </w:r>
-            <w:proofErr w:type="spellEnd"/>
+            <w:r>
+              <w:rPr>
+                <w:rFonts w:ascii="Calibri" w:eastAsia="Times New Roman" w:hAnsi="Calibri" w:cs="Calibri"/>
+                <w:color w:val="000000"/>
+              </w:rPr>
+              <w:t>-</w:t>
+            </w:r>
           </w:p>
         </w:tc>
       </w:tr>
@@ -1238,6 +1233,8 @@
           <w:bCs/>
         </w:rPr>
       </w:pPr>
+      <w:bookmarkStart w:id="0" w:name="_GoBack"/>
+      <w:bookmarkEnd w:id="0"/>
     </w:p>
     <w:sectPr>
       <w:type w:val="continuous"/>
@@ -1251,7 +1248,7 @@
 </file>
 
 <file path=word/endnotes.xml><?xml version="1.0" encoding="utf-8"?>
-<w:endnotes xmlns:wpc="http://schemas.microsoft.com/office/word/2010/wordprocessingCanvas" xmlns:cx="http://schemas.microsoft.com/office/drawing/2014/chartex" xmlns:cx1="http://schemas.microsoft.com/office/drawing/2015/9/8/chartex" xmlns:cx2="http://schemas.microsoft.com/office/drawing/2015/10/21/chartex" xmlns:cx3="http://schemas.microsoft.com/office/drawing/2016/5/9/chartex" xmlns:cx4="http://schemas.microsoft.com/office/drawing/2016/5/10/chartex" xmlns:cx5="http://schemas.microsoft.com/office/drawing/2016/5/11/chartex" xmlns:cx6="http://schemas.microsoft.com/office/drawing/2016/5/12/chartex" xmlns:cx7="http://schemas.microsoft.com/office/drawing/2016/5/13/chartex" xmlns:cx8="http://schemas.microsoft.com/office/drawing/2016/5/14/chartex" xmlns:mc="http://schemas.openxmlformats.org/markup-compatibility/2006" xmlns:aink="http://schemas.microsoft.com/office/drawing/2016/ink" xmlns:am3d="http://schemas.microsoft.com/office/drawing/2017/model3d" xmlns:o="urn:schemas-microsoft-com:office:office" xmlns:r="http://schemas.openxmlformats.org/officeDocument/2006/relationships" xmlns:m="http://schemas.openxmlformats.org/officeDocument/2006/math" xmlns:v="urn:schemas-microsoft-com:vml" xmlns:wp14="http://schemas.microsoft.com/office/word/2010/wordprocessingDrawing" xmlns:wp="http://schemas.openxmlformats.org/drawingml/2006/wordprocessingDrawing" xmlns:w10="urn:schemas-microsoft-com:office:word" xmlns:w="http://schemas.openxmlformats.org/wordprocessingml/2006/main" xmlns:w14="http://schemas.microsoft.com/office/word/2010/wordml" xmlns:w15="http://schemas.microsoft.com/office/word/2012/wordml" xmlns:w16se="http://schemas.microsoft.com/office/word/2015/wordml/symex" xmlns:wpg="http://schemas.microsoft.com/office/word/2010/wordprocessingGroup" xmlns:wpi="http://schemas.microsoft.com/office/word/2010/wordprocessingInk" xmlns:wne="http://schemas.microsoft.com/office/word/2006/wordml" xmlns:wps="http://schemas.microsoft.com/office/word/2010/wordprocessingShape" mc:Ignorable="w14 w15 w16se wp14">
+<w:endnotes xmlns:wpc="http://schemas.microsoft.com/office/word/2010/wordprocessingCanvas" xmlns:cx="http://schemas.microsoft.com/office/drawing/2014/chartex" xmlns:cx1="http://schemas.microsoft.com/office/drawing/2015/9/8/chartex" xmlns:cx2="http://schemas.microsoft.com/office/drawing/2015/10/21/chartex" xmlns:cx3="http://schemas.microsoft.com/office/drawing/2016/5/9/chartex" xmlns:cx4="http://schemas.microsoft.com/office/drawing/2016/5/10/chartex" xmlns:cx5="http://schemas.microsoft.com/office/drawing/2016/5/11/chartex" xmlns:cx6="http://schemas.microsoft.com/office/drawing/2016/5/12/chartex" xmlns:cx7="http://schemas.microsoft.com/office/drawing/2016/5/13/chartex" xmlns:cx8="http://schemas.microsoft.com/office/drawing/2016/5/14/chartex" xmlns:mc="http://schemas.openxmlformats.org/markup-compatibility/2006" xmlns:aink="http://schemas.microsoft.com/office/drawing/2016/ink" xmlns:am3d="http://schemas.microsoft.com/office/drawing/2017/model3d" xmlns:o="urn:schemas-microsoft-com:office:office" xmlns:r="http://schemas.openxmlformats.org/officeDocument/2006/relationships" xmlns:m="http://schemas.openxmlformats.org/officeDocument/2006/math" xmlns:v="urn:schemas-microsoft-com:vml" xmlns:wp14="http://schemas.microsoft.com/office/word/2010/wordprocessingDrawing" xmlns:wp="http://schemas.openxmlformats.org/drawingml/2006/wordprocessingDrawing" xmlns:w10="urn:schemas-microsoft-com:office:word" xmlns:w="http://schemas.openxmlformats.org/wordprocessingml/2006/main" xmlns:w14="http://schemas.microsoft.com/office/word/2010/wordml" xmlns:w15="http://schemas.microsoft.com/office/word/2012/wordml" xmlns:w16cid="http://schemas.microsoft.com/office/word/2016/wordml/cid" xmlns:w16se="http://schemas.microsoft.com/office/word/2015/wordml/symex" xmlns:wpg="http://schemas.microsoft.com/office/word/2010/wordprocessingGroup" xmlns:wpi="http://schemas.microsoft.com/office/word/2010/wordprocessingInk" xmlns:wne="http://schemas.microsoft.com/office/word/2006/wordml" xmlns:wps="http://schemas.microsoft.com/office/word/2010/wordprocessingShape" mc:Ignorable="w14 w15 w16se w16cid wp14">
   <w:endnote w:type="separator" w:id="-1">
     <w:p>
       <w:pPr>
@@ -1276,7 +1273,7 @@
 </file>
 
 <file path=word/footnotes.xml><?xml version="1.0" encoding="utf-8"?>
-<w:footnotes xmlns:wpc="http://schemas.microsoft.com/office/word/2010/wordprocessingCanvas" xmlns:cx="http://schemas.microsoft.com/office/drawing/2014/chartex" xmlns:cx1="http://schemas.microsoft.com/office/drawing/2015/9/8/chartex" xmlns:cx2="http://schemas.microsoft.com/office/drawing/2015/10/21/chartex" xmlns:cx3="http://schemas.microsoft.com/office/drawing/2016/5/9/chartex" xmlns:cx4="http://schemas.microsoft.com/office/drawing/2016/5/10/chartex" xmlns:cx5="http://schemas.microsoft.com/office/drawing/2016/5/11/chartex" xmlns:cx6="http://schemas.microsoft.com/office/drawing/2016/5/12/chartex" xmlns:cx7="http://schemas.microsoft.com/office/drawing/2016/5/13/chartex" xmlns:cx8="http://schemas.microsoft.com/office/drawing/2016/5/14/chartex" xmlns:mc="http://schemas.openxmlformats.org/markup-compatibility/2006" xmlns:aink="http://schemas.microsoft.com/office/drawing/2016/ink" xmlns:am3d="http://schemas.microsoft.com/office/drawing/2017/model3d" xmlns:o="urn:schemas-microsoft-com:office:office" xmlns:r="http://schemas.openxmlformats.org/officeDocument/2006/relationships" xmlns:m="http://schemas.openxmlformats.org/officeDocument/2006/math" xmlns:v="urn:schemas-microsoft-com:vml" xmlns:wp14="http://schemas.microsoft.com/office/word/2010/wordprocessingDrawing" xmlns:wp="http://schemas.openxmlformats.org/drawingml/2006/wordprocessingDrawing" xmlns:w10="urn:schemas-microsoft-com:office:word" xmlns:w="http://schemas.openxmlformats.org/wordprocessingml/2006/main" xmlns:w14="http://schemas.microsoft.com/office/word/2010/wordml" xmlns:w15="http://schemas.microsoft.com/office/word/2012/wordml" xmlns:w16se="http://schemas.microsoft.com/office/word/2015/wordml/symex" xmlns:wpg="http://schemas.microsoft.com/office/word/2010/wordprocessingGroup" xmlns:wpi="http://schemas.microsoft.com/office/word/2010/wordprocessingInk" xmlns:wne="http://schemas.microsoft.com/office/word/2006/wordml" xmlns:wps="http://schemas.microsoft.com/office/word/2010/wordprocessingShape" mc:Ignorable="w14 w15 w16se wp14">
+<w:footnotes xmlns:wpc="http://schemas.microsoft.com/office/word/2010/wordprocessingCanvas" xmlns:cx="http://schemas.microsoft.com/office/drawing/2014/chartex" xmlns:cx1="http://schemas.microsoft.com/office/drawing/2015/9/8/chartex" xmlns:cx2="http://schemas.microsoft.com/office/drawing/2015/10/21/chartex" xmlns:cx3="http://schemas.microsoft.com/office/drawing/2016/5/9/chartex" xmlns:cx4="http://schemas.microsoft.com/office/drawing/2016/5/10/chartex" xmlns:cx5="http://schemas.microsoft.com/office/drawing/2016/5/11/chartex" xmlns:cx6="http://schemas.microsoft.com/office/drawing/2016/5/12/chartex" xmlns:cx7="http://schemas.microsoft.com/office/drawing/2016/5/13/chartex" xmlns:cx8="http://schemas.microsoft.com/office/drawing/2016/5/14/chartex" xmlns:mc="http://schemas.openxmlformats.org/markup-compatibility/2006" xmlns:aink="http://schemas.microsoft.com/office/drawing/2016/ink" xmlns:am3d="http://schemas.microsoft.com/office/drawing/2017/model3d" xmlns:o="urn:schemas-microsoft-com:office:office" xmlns:r="http://schemas.openxmlformats.org/officeDocument/2006/relationships" xmlns:m="http://schemas.openxmlformats.org/officeDocument/2006/math" xmlns:v="urn:schemas-microsoft-com:vml" xmlns:wp14="http://schemas.microsoft.com/office/word/2010/wordprocessingDrawing" xmlns:wp="http://schemas.openxmlformats.org/drawingml/2006/wordprocessingDrawing" xmlns:w10="urn:schemas-microsoft-com:office:word" xmlns:w="http://schemas.openxmlformats.org/wordprocessingml/2006/main" xmlns:w14="http://schemas.microsoft.com/office/word/2010/wordml" xmlns:w15="http://schemas.microsoft.com/office/word/2012/wordml" xmlns:w16cid="http://schemas.microsoft.com/office/word/2016/wordml/cid" xmlns:w16se="http://schemas.microsoft.com/office/word/2015/wordml/symex" xmlns:wpg="http://schemas.microsoft.com/office/word/2010/wordprocessingGroup" xmlns:wpi="http://schemas.microsoft.com/office/word/2010/wordprocessingInk" xmlns:wne="http://schemas.microsoft.com/office/word/2006/wordml" xmlns:wps="http://schemas.microsoft.com/office/word/2010/wordprocessingShape" mc:Ignorable="w14 w15 w16se w16cid wp14">
   <w:footnote w:type="separator" w:id="-1">
     <w:p>
       <w:pPr>
@@ -1344,7 +1341,7 @@
 </file>
 
 <file path=word/numbering.xml><?xml version="1.0" encoding="utf-8"?>
-<w:numbering xmlns:wpc="http://schemas.microsoft.com/office/word/2010/wordprocessingCanvas" xmlns:cx="http://schemas.microsoft.com/office/drawing/2014/chartex" xmlns:cx1="http://schemas.microsoft.com/office/drawing/2015/9/8/chartex" xmlns:cx2="http://schemas.microsoft.com/office/drawing/2015/10/21/chartex" xmlns:cx3="http://schemas.microsoft.com/office/drawing/2016/5/9/chartex" xmlns:cx4="http://schemas.microsoft.com/office/drawing/2016/5/10/chartex" xmlns:cx5="http://schemas.microsoft.com/office/drawing/2016/5/11/chartex" xmlns:cx6="http://schemas.microsoft.com/office/drawing/2016/5/12/chartex" xmlns:cx7="http://schemas.microsoft.com/office/drawing/2016/5/13/chartex" xmlns:cx8="http://schemas.microsoft.com/office/drawing/2016/5/14/chartex" xmlns:mc="http://schemas.openxmlformats.org/markup-compatibility/2006" xmlns:aink="http://schemas.microsoft.com/office/drawing/2016/ink" xmlns:am3d="http://schemas.microsoft.com/office/drawing/2017/model3d" xmlns:o="urn:schemas-microsoft-com:office:office" xmlns:r="http://schemas.openxmlformats.org/officeDocument/2006/relationships" xmlns:m="http://schemas.openxmlformats.org/officeDocument/2006/math" xmlns:v="urn:schemas-microsoft-com:vml" xmlns:wp14="http://schemas.microsoft.com/office/word/2010/wordprocessingDrawing" xmlns:wp="http://schemas.openxmlformats.org/drawingml/2006/wordprocessingDrawing" xmlns:w10="urn:schemas-microsoft-com:office:word" xmlns:w="http://schemas.openxmlformats.org/wordprocessingml/2006/main" xmlns:w14="http://schemas.microsoft.com/office/word/2010/wordml" xmlns:w15="http://schemas.microsoft.com/office/word/2012/wordml" xmlns:w16se="http://schemas.microsoft.com/office/word/2015/wordml/symex" xmlns:wpg="http://schemas.microsoft.com/office/word/2010/wordprocessingGroup" xmlns:wpi="http://schemas.microsoft.com/office/word/2010/wordprocessingInk" xmlns:wne="http://schemas.microsoft.com/office/word/2006/wordml" xmlns:wps="http://schemas.microsoft.com/office/word/2010/wordprocessingShape" mc:Ignorable="w14 w15 w16se wp14">
+<w:numbering xmlns:wpc="http://schemas.microsoft.com/office/word/2010/wordprocessingCanvas" xmlns:cx="http://schemas.microsoft.com/office/drawing/2014/chartex" xmlns:cx1="http://schemas.microsoft.com/office/drawing/2015/9/8/chartex" xmlns:cx2="http://schemas.microsoft.com/office/drawing/2015/10/21/chartex" xmlns:cx3="http://schemas.microsoft.com/office/drawing/2016/5/9/chartex" xmlns:cx4="http://schemas.microsoft.com/office/drawing/2016/5/10/chartex" xmlns:cx5="http://schemas.microsoft.com/office/drawing/2016/5/11/chartex" xmlns:cx6="http://schemas.microsoft.com/office/drawing/2016/5/12/chartex" xmlns:cx7="http://schemas.microsoft.com/office/drawing/2016/5/13/chartex" xmlns:cx8="http://schemas.microsoft.com/office/drawing/2016/5/14/chartex" xmlns:mc="http://schemas.openxmlformats.org/markup-compatibility/2006" xmlns:aink="http://schemas.microsoft.com/office/drawing/2016/ink" xmlns:am3d="http://schemas.microsoft.com/office/drawing/2017/model3d" xmlns:o="urn:schemas-microsoft-com:office:office" xmlns:r="http://schemas.openxmlformats.org/officeDocument/2006/relationships" xmlns:m="http://schemas.openxmlformats.org/officeDocument/2006/math" xmlns:v="urn:schemas-microsoft-com:vml" xmlns:wp14="http://schemas.microsoft.com/office/word/2010/wordprocessingDrawing" xmlns:wp="http://schemas.openxmlformats.org/drawingml/2006/wordprocessingDrawing" xmlns:w10="urn:schemas-microsoft-com:office:word" xmlns:w="http://schemas.openxmlformats.org/wordprocessingml/2006/main" xmlns:w14="http://schemas.microsoft.com/office/word/2010/wordml" xmlns:w15="http://schemas.microsoft.com/office/word/2012/wordml" xmlns:w16cid="http://schemas.microsoft.com/office/word/2016/wordml/cid" xmlns:w16se="http://schemas.microsoft.com/office/word/2015/wordml/symex" xmlns:wpg="http://schemas.microsoft.com/office/word/2010/wordprocessingGroup" xmlns:wpi="http://schemas.microsoft.com/office/word/2010/wordprocessingInk" xmlns:wne="http://schemas.microsoft.com/office/word/2006/wordml" xmlns:wps="http://schemas.microsoft.com/office/word/2010/wordprocessingShape" mc:Ignorable="w14 w15 w16se w16cid wp14">
   <w:abstractNum w:abstractNumId="0" w15:restartNumberingAfterBreak="0">
     <w:nsid w:val="24545346"/>
     <w:multiLevelType w:val="multilevel"/>
@@ -2384,7 +2381,7 @@
 </file>
 
 <file path=word/styles.xml><?xml version="1.0" encoding="utf-8"?>
-<w:styles xmlns:mc="http://schemas.openxmlformats.org/markup-compatibility/2006" xmlns:r="http://schemas.openxmlformats.org/officeDocument/2006/relationships" xmlns:w="http://schemas.openxmlformats.org/wordprocessingml/2006/main" xmlns:w14="http://schemas.microsoft.com/office/word/2010/wordml" xmlns:w15="http://schemas.microsoft.com/office/word/2012/wordml" xmlns:w16se="http://schemas.microsoft.com/office/word/2015/wordml/symex" mc:Ignorable="w14 w15 w16se">
+<w:styles xmlns:mc="http://schemas.openxmlformats.org/markup-compatibility/2006" xmlns:r="http://schemas.openxmlformats.org/officeDocument/2006/relationships" xmlns:w="http://schemas.openxmlformats.org/wordprocessingml/2006/main" xmlns:w14="http://schemas.microsoft.com/office/word/2010/wordml" xmlns:w15="http://schemas.microsoft.com/office/word/2012/wordml" xmlns:w16cid="http://schemas.microsoft.com/office/word/2016/wordml/cid" xmlns:w16se="http://schemas.microsoft.com/office/word/2015/wordml/symex" mc:Ignorable="w14 w15 w16se w16cid">
   <w:docDefaults>
     <w:rPrDefault>
       <w:rPr>
@@ -3452,7 +3449,7 @@
 </file>
 
 <file path=customXml/itemProps1.xml><?xml version="1.0" encoding="utf-8"?>
-<ds:datastoreItem xmlns:ds="http://schemas.openxmlformats.org/officeDocument/2006/customXml" ds:itemID="{E45DE159-DDB1-4F14-B620-2BE1CACCF868}">
+<ds:datastoreItem xmlns:ds="http://schemas.openxmlformats.org/officeDocument/2006/customXml" ds:itemID="{4A1B0C31-C0D9-4BFC-92AC-2F073D10525B}">
   <ds:schemaRefs>
     <ds:schemaRef ds:uri="http://schemas.openxmlformats.org/officeDocument/2006/bibliography"/>
   </ds:schemaRefs>

</xml_diff>